<commit_message>
BugShield - By Culiner
BugShield - By Culiner.
Function adjustImage.
</commit_message>
<xml_diff>
--- a/Updata Log.docx
+++ b/Updata Log.docx
@@ -14,6 +14,9 @@
       </w:r>
     </w:p>
     <w:p>
+      <w:bookmarkStart w:id="0" w:name="OLE_LINK10"/>
+      <w:bookmarkStart w:id="1" w:name="OLE_LINK11"/>
+      <w:bookmarkStart w:id="2" w:name="OLE_LINK12"/>
       <w:r>
         <w:rPr>
           <w:rFonts w:hint="eastAsia"/>
@@ -33,10 +36,12 @@
     <w:p>
       <w:pPr>
         <w:pStyle w:val="1"/>
-        <w:rPr>
-          <w:rFonts w:hint="eastAsia"/>
-        </w:rPr>
-      </w:pPr>
+      </w:pPr>
+      <w:bookmarkStart w:id="3" w:name="OLE_LINK8"/>
+      <w:bookmarkStart w:id="4" w:name="OLE_LINK9"/>
+      <w:bookmarkEnd w:id="0"/>
+      <w:bookmarkEnd w:id="1"/>
+      <w:bookmarkEnd w:id="2"/>
       <w:r>
         <w:t>2015年11月15日</w:t>
       </w:r>
@@ -58,10 +63,12 @@
           <w:numId w:val="1"/>
         </w:numPr>
       </w:pPr>
-      <w:bookmarkStart w:id="0" w:name="OLE_LINK1"/>
-      <w:bookmarkStart w:id="1" w:name="OLE_LINK2"/>
-      <w:bookmarkStart w:id="2" w:name="OLE_LINK3"/>
-      <w:bookmarkStart w:id="3" w:name="OLE_LINK4"/>
+      <w:bookmarkStart w:id="5" w:name="OLE_LINK1"/>
+      <w:bookmarkStart w:id="6" w:name="OLE_LINK2"/>
+      <w:bookmarkStart w:id="7" w:name="OLE_LINK3"/>
+      <w:bookmarkStart w:id="8" w:name="OLE_LINK4"/>
+      <w:bookmarkEnd w:id="3"/>
+      <w:bookmarkEnd w:id="4"/>
       <w:r>
         <w:rPr>
           <w:rFonts w:hint="eastAsia"/>
@@ -86,10 +93,10 @@
         </w:rPr>
         <w:t>197行</w:t>
       </w:r>
-      <w:bookmarkEnd w:id="0"/>
-      <w:bookmarkEnd w:id="1"/>
-      <w:bookmarkEnd w:id="2"/>
-      <w:bookmarkEnd w:id="3"/>
+      <w:bookmarkEnd w:id="5"/>
+      <w:bookmarkEnd w:id="6"/>
+      <w:bookmarkEnd w:id="7"/>
+      <w:bookmarkEnd w:id="8"/>
     </w:p>
     <w:p>
       <w:pPr>
@@ -1286,39 +1293,38 @@
       <w:pPr>
         <w:rPr>
           <w:rStyle w:val="a4"/>
+        </w:rPr>
+      </w:pPr>
+      <w:r>
+        <w:rPr>
+          <w:rStyle w:val="a4"/>
+        </w:rPr>
+        <w:t>}</w:t>
+      </w:r>
+    </w:p>
+    <w:p>
+      <w:pPr>
+        <w:pStyle w:val="2"/>
+      </w:pPr>
+      <w:bookmarkStart w:id="9" w:name="OLE_LINK5"/>
+      <w:bookmarkStart w:id="10" w:name="OLE_LINK6"/>
+      <w:bookmarkStart w:id="11" w:name="OLE_LINK7"/>
+      <w:r>
+        <w:rPr>
           <w:rFonts w:hint="eastAsia"/>
         </w:rPr>
-      </w:pPr>
-      <w:r>
-        <w:rPr>
-          <w:rStyle w:val="a4"/>
-        </w:rPr>
-        <w:t>}</w:t>
-      </w:r>
-    </w:p>
-    <w:p>
-      <w:pPr>
-        <w:pStyle w:val="2"/>
-      </w:pPr>
-      <w:bookmarkStart w:id="4" w:name="OLE_LINK5"/>
-      <w:bookmarkStart w:id="5" w:name="OLE_LINK6"/>
-      <w:bookmarkStart w:id="6" w:name="OLE_LINK7"/>
+        <w:t>二、</w:t>
+      </w:r>
       <w:r>
         <w:rPr>
           <w:rFonts w:hint="eastAsia"/>
         </w:rPr>
-        <w:t>二、</w:t>
-      </w:r>
-      <w:r>
-        <w:rPr>
-          <w:rFonts w:hint="eastAsia"/>
-        </w:rPr>
         <w:t>LBFRegressor.cpp 69行</w:t>
       </w:r>
     </w:p>
-    <w:bookmarkEnd w:id="4"/>
-    <w:bookmarkEnd w:id="5"/>
-    <w:bookmarkEnd w:id="6"/>
+    <w:bookmarkEnd w:id="9"/>
+    <w:bookmarkEnd w:id="10"/>
+    <w:bookmarkEnd w:id="11"/>
     <w:p>
       <w:pPr>
         <w:rPr>
@@ -4571,17 +4577,101 @@
       <w:pPr>
         <w:rPr>
           <w:rStyle w:val="a4"/>
+        </w:rPr>
+      </w:pPr>
+      <w:r>
+        <w:rPr>
+          <w:rStyle w:val="a4"/>
+        </w:rPr>
+        <w:t>};</w:t>
+      </w:r>
+    </w:p>
+    <w:p>
+      <w:pPr>
+        <w:pStyle w:val="1"/>
+      </w:pPr>
+      <w:r>
+        <w:t>2015年11月15日</w:t>
+      </w:r>
+      <w:r>
+        <w:rPr>
           <w:rFonts w:hint="eastAsia"/>
         </w:rPr>
-      </w:pPr>
-      <w:r>
-        <w:rPr>
-          <w:rStyle w:val="a4"/>
-        </w:rPr>
-        <w:t>};</w:t>
-      </w:r>
-      <w:bookmarkStart w:id="7" w:name="_GoBack"/>
-      <w:bookmarkEnd w:id="7"/>
+        <w:t xml:space="preserve"> </w:t>
+      </w:r>
+      <w:r>
+        <w:t>星期日</w:t>
+      </w:r>
+    </w:p>
+    <w:p>
+      <w:pPr>
+        <w:pStyle w:val="2"/>
+      </w:pPr>
+      <w:r>
+        <w:rPr>
+          <w:rFonts w:hint="eastAsia"/>
+        </w:rPr>
+        <w:t>Uti</w:t>
+      </w:r>
+      <w:r>
+        <w:t>ls.cpp 296行</w:t>
+      </w:r>
+    </w:p>
+    <w:p>
+      <w:r>
+        <w:t>//</w:t>
+      </w:r>
+      <w:bookmarkStart w:id="12" w:name="OLE_LINK13"/>
+      <w:bookmarkStart w:id="13" w:name="OLE_LINK14"/>
+      <w:proofErr w:type="spellStart"/>
+      <w:proofErr w:type="gramStart"/>
+      <w:r>
+        <w:t>adjustImage</w:t>
+      </w:r>
+      <w:bookmarkEnd w:id="12"/>
+      <w:bookmarkEnd w:id="13"/>
+      <w:proofErr w:type="spellEnd"/>
+      <w:r>
+        <w:t>(</w:t>
+      </w:r>
+      <w:proofErr w:type="spellStart"/>
+      <w:proofErr w:type="gramEnd"/>
+      <w:r>
+        <w:t>image,ground_truth_shape,boundingbox</w:t>
+      </w:r>
+      <w:proofErr w:type="spellEnd"/>
+      <w:r>
+        <w:t>);</w:t>
+      </w:r>
+    </w:p>
+    <w:p>
+      <w:pPr>
+        <w:rPr>
+          <w:rFonts w:hint="eastAsia"/>
+        </w:rPr>
+      </w:pPr>
+      <w:proofErr w:type="spellStart"/>
+      <w:r>
+        <w:t>adjustImage</w:t>
+      </w:r>
+      <w:proofErr w:type="spellEnd"/>
+      <w:r>
+        <w:t>函数存在</w:t>
+      </w:r>
+      <w:r>
+        <w:rPr>
+          <w:rFonts w:hint="eastAsia"/>
+        </w:rPr>
+        <w:t>Bug，会导致裁剪图片时将包含标记点的位置被裁剪掉</w:t>
+      </w:r>
+      <w:bookmarkStart w:id="14" w:name="_GoBack"/>
+      <w:bookmarkEnd w:id="14"/>
+      <w:r>
+        <w:rPr>
+          <w:rFonts w:hint="eastAsia"/>
+        </w:rPr>
+        <w:t>。</w:t>
+      </w:r>
     </w:p>
     <w:sectPr>
       <w:pgSz w:w="11906" w:h="16838"/>
@@ -5080,7 +5170,7 @@
   <w:style w:type="paragraph" w:default="1" w:styleId="a">
     <w:name w:val="Normal"/>
     <w:qFormat/>
-    <w:rsid w:val="0015230A"/>
+    <w:rsid w:val="003962CB"/>
     <w:pPr>
       <w:widowControl w:val="0"/>
       <w:jc w:val="both"/>

</xml_diff>

<commit_message>
TrainModel Observe V 1.0
TrainModel Observe.
LBFRegressor.cpp.
</commit_message>
<xml_diff>
--- a/Updata Log.docx
+++ b/Updata Log.docx
@@ -4645,33 +4645,92 @@
       </w:r>
     </w:p>
     <w:p>
-      <w:pPr>
+      <w:proofErr w:type="spellStart"/>
+      <w:r>
+        <w:t>adjustImage</w:t>
+      </w:r>
+      <w:proofErr w:type="spellEnd"/>
+      <w:r>
+        <w:t>函数存在</w:t>
+      </w:r>
+      <w:r>
         <w:rPr>
           <w:rFonts w:hint="eastAsia"/>
         </w:rPr>
-      </w:pPr>
-      <w:proofErr w:type="spellStart"/>
-      <w:r>
-        <w:t>adjustImage</w:t>
-      </w:r>
-      <w:proofErr w:type="spellEnd"/>
-      <w:r>
-        <w:t>函数存在</w:t>
-      </w:r>
-      <w:r>
+        <w:t>Bug，会导致裁剪图片时将包含标记点的位置被裁剪掉。</w:t>
+      </w:r>
+    </w:p>
+    <w:p>
+      <w:pPr>
+        <w:pStyle w:val="1"/>
         <w:rPr>
           <w:rFonts w:hint="eastAsia"/>
         </w:rPr>
-        <w:t>Bug，会导致裁剪图片时将包含标记点的位置被裁剪掉</w:t>
+      </w:pPr>
+      <w:r>
+        <w:t>2015年11月1</w:t>
+      </w:r>
+      <w:r>
+        <w:t>7</w:t>
+      </w:r>
+      <w:r>
+        <w:t>日</w:t>
+      </w:r>
+      <w:r>
+        <w:rPr>
+          <w:rFonts w:hint="eastAsia"/>
+        </w:rPr>
+        <w:t xml:space="preserve"> </w:t>
+      </w:r>
+      <w:r>
+        <w:t>星期二</w:t>
+      </w:r>
+    </w:p>
+    <w:p>
+      <w:pPr>
+        <w:pStyle w:val="2"/>
+      </w:pPr>
+      <w:r>
+        <w:t xml:space="preserve">LBFRegressor.cpp </w:t>
+      </w:r>
+      <w:proofErr w:type="spellStart"/>
+      <w:r>
+        <w:t>LBFRegressor</w:t>
+      </w:r>
+      <w:proofErr w:type="spellEnd"/>
+      <w:r>
+        <w:t>::Train</w:t>
+      </w:r>
+      <w:r>
+        <w:t>函数</w:t>
+      </w:r>
+    </w:p>
+    <w:p>
+      <w:pPr>
+        <w:rPr>
+          <w:rFonts w:hint="eastAsia"/>
+        </w:rPr>
+      </w:pPr>
+      <w:r>
+        <w:t>添加</w:t>
+      </w:r>
+      <w:r>
+        <w:rPr>
+          <w:rFonts w:hint="eastAsia"/>
+        </w:rPr>
+        <w:t>Ob</w:t>
+      </w:r>
+      <w:r>
+        <w:t>serve功能</w:t>
+      </w:r>
+      <w:r>
+        <w:rPr>
+          <w:rFonts w:hint="eastAsia"/>
+        </w:rPr>
+        <w:t>。</w:t>
       </w:r>
       <w:bookmarkStart w:id="14" w:name="_GoBack"/>
       <w:bookmarkEnd w:id="14"/>
-      <w:r>
-        <w:rPr>
-          <w:rFonts w:hint="eastAsia"/>
-        </w:rPr>
-        <w:t>。</w:t>
-      </w:r>
     </w:p>
     <w:sectPr>
       <w:pgSz w:w="11906" w:h="16838"/>

</xml_diff>